<commit_message>
Finished Cloud Computing and Blockchain - Saskatchewan Polytechnic 2023
</commit_message>
<xml_diff>
--- a/Semester 2/PROJ-611/Flash-LocalExpress_Proposal.docx
+++ b/Semester 2/PROJ-611/Flash-LocalExpress_Proposal.docx
@@ -406,10 +406,16 @@
     </w:p>
     <w:sdt>
       <w:sdtPr>
-        <w:rPr>
-          <w:rFonts w:asciiTheme="minorHAnsi" w:hAnsiTheme="minorHAnsi" w:eastAsiaTheme="minorHAnsi" w:cstheme="minorHAnsi"/>
-          <w:b/>
-          <w:caps/>
+        <w:id w:val="205171899"/>
+        <w:docPartObj>
+          <w:docPartGallery w:val="Table of Contents"/>
+          <w:docPartUnique/>
+        </w:docPartObj>
+        <w:rPr>
+          <w:rFonts w:ascii="Calibri" w:hAnsi="Calibri" w:eastAsia="Calibri" w:cs="Calibri" w:asciiTheme="minorAscii" w:hAnsiTheme="minorAscii" w:eastAsiaTheme="minorAscii" w:cstheme="minorAscii"/>
+          <w:b w:val="1"/>
+          <w:bCs w:val="1"/>
+          <w:caps w:val="1"/>
           <w:color w:val="auto"/>
           <w:kern w:val="2"/>
           <w:sz w:val="20"/>
@@ -417,16 +423,18 @@
           <w:lang w:val="en-CA"/>
           <w14:ligatures w14:val="standardContextual"/>
         </w:rPr>
-        <w:id w:val="205171899"/>
-        <w:docPartObj>
-          <w:docPartGallery w:val="Table of Contents"/>
-          <w:docPartUnique/>
-        </w:docPartObj>
       </w:sdtPr>
       <w:sdtEndPr>
         <w:rPr>
-          <w:rFonts w:eastAsia="Times New Roman"/>
+          <w:rFonts w:ascii="Calibri" w:hAnsi="Calibri" w:eastAsia="Times New Roman" w:cs="Calibri" w:asciiTheme="minorAscii" w:hAnsiTheme="minorAscii" w:eastAsiaTheme="minorAscii" w:cstheme="minorAscii"/>
+          <w:b w:val="1"/>
+          <w:bCs w:val="1"/>
+          <w:caps w:val="1"/>
+          <w:color w:val="auto"/>
           <w:kern w:val="0"/>
+          <w:sz w:val="20"/>
+          <w:szCs w:val="20"/>
+          <w:lang w:val="en-CA"/>
           <w14:ligatures w14:val="none"/>
         </w:rPr>
       </w:sdtEndPr>
@@ -2330,42 +2338,98 @@
         <w:ind w:left="567"/>
         <w:jc w:val="both"/>
         <w:rPr>
-          <w:rFonts w:asciiTheme="minorHAnsi" w:hAnsiTheme="minorHAnsi" w:cstheme="minorHAnsi"/>
-        </w:rPr>
-      </w:pPr>
-      <w:r>
-        <w:rPr>
-          <w:rFonts w:asciiTheme="minorHAnsi" w:hAnsiTheme="minorHAnsi" w:cstheme="minorHAnsi"/>
-        </w:rPr>
-        <w:t xml:space="preserve">To ensure the timely and accurate completion of this project, the most important factor is effective collaboration among team members to resolve any issues and establish a Continuous Integration/Continuous Deployment process (CI/CD) for a streamlined development process. Additionally, effective adoption of AWS services, including EC2, S3, RDS, VPC, IAM, ECS, </w:t>
-      </w:r>
-      <w:bookmarkStart w:name="_Int_BkOPmz1l" w:id="6"/>
-      <w:r>
-        <w:rPr>
-          <w:rFonts w:asciiTheme="minorHAnsi" w:hAnsiTheme="minorHAnsi" w:cstheme="minorHAnsi"/>
+          <w:rFonts w:ascii="Calibri" w:hAnsi="Calibri" w:cs="Calibri" w:asciiTheme="minorAscii" w:hAnsiTheme="minorAscii" w:cstheme="minorAscii"/>
+        </w:rPr>
+      </w:pPr>
+      <w:r>
+        <w:rPr>
+          <w:rFonts w:ascii="Calibri" w:hAnsi="Calibri" w:cs="Calibri" w:asciiTheme="minorAscii" w:hAnsiTheme="minorAscii" w:cstheme="minorAscii"/>
+        </w:rPr>
+        <w:t xml:space="preserve">To ensure the </w:t>
+      </w:r>
+      <w:r>
+        <w:rPr>
+          <w:rFonts w:ascii="Calibri" w:hAnsi="Calibri" w:cs="Calibri" w:asciiTheme="minorAscii" w:hAnsiTheme="minorAscii" w:cstheme="minorAscii"/>
+        </w:rPr>
+        <w:t>timely</w:t>
+      </w:r>
+      <w:r>
+        <w:rPr>
+          <w:rFonts w:ascii="Calibri" w:hAnsi="Calibri" w:cs="Calibri" w:asciiTheme="minorAscii" w:hAnsiTheme="minorAscii" w:cstheme="minorAscii"/>
+        </w:rPr>
+        <w:t xml:space="preserve"> and </w:t>
+      </w:r>
+      <w:r>
+        <w:rPr>
+          <w:rFonts w:ascii="Calibri" w:hAnsi="Calibri" w:cs="Calibri" w:asciiTheme="minorAscii" w:hAnsiTheme="minorAscii" w:cstheme="minorAscii"/>
+        </w:rPr>
+        <w:t>accurate</w:t>
+      </w:r>
+      <w:r>
+        <w:rPr>
+          <w:rFonts w:ascii="Calibri" w:hAnsi="Calibri" w:cs="Calibri" w:asciiTheme="minorAscii" w:hAnsiTheme="minorAscii" w:cstheme="minorAscii"/>
+        </w:rPr>
+        <w:t xml:space="preserve"> completion of this project, the most </w:t>
+      </w:r>
+      <w:r>
+        <w:rPr>
+          <w:rFonts w:ascii="Calibri" w:hAnsi="Calibri" w:cs="Calibri" w:asciiTheme="minorAscii" w:hAnsiTheme="minorAscii" w:cstheme="minorAscii"/>
+        </w:rPr>
+        <w:t>important factor</w:t>
+      </w:r>
+      <w:r>
+        <w:rPr>
+          <w:rFonts w:ascii="Calibri" w:hAnsi="Calibri" w:cs="Calibri" w:asciiTheme="minorAscii" w:hAnsiTheme="minorAscii" w:cstheme="minorAscii"/>
+        </w:rPr>
+        <w:t xml:space="preserve"> is effective collaboration among team members to resolve any issues and </w:t>
+      </w:r>
+      <w:r>
+        <w:rPr>
+          <w:rFonts w:ascii="Calibri" w:hAnsi="Calibri" w:cs="Calibri" w:asciiTheme="minorAscii" w:hAnsiTheme="minorAscii" w:cstheme="minorAscii"/>
+        </w:rPr>
+        <w:t>establish</w:t>
+      </w:r>
+      <w:r>
+        <w:rPr>
+          <w:rFonts w:ascii="Calibri" w:hAnsi="Calibri" w:cs="Calibri" w:asciiTheme="minorAscii" w:hAnsiTheme="minorAscii" w:cstheme="minorAscii"/>
+        </w:rPr>
+        <w:t xml:space="preserve"> a Continuous Integration/Continuous Deployment process (CI/CD) for a streamlined development process. Additionally, effective adoption of AWS services, including EC2, S3, RDS, VPC, IAM, ECS, </w:t>
+      </w:r>
+      <w:r>
+        <w:rPr>
+          <w:rFonts w:ascii="Calibri" w:hAnsi="Calibri" w:cs="Calibri" w:asciiTheme="minorAscii" w:hAnsiTheme="minorAscii" w:cstheme="minorAscii"/>
         </w:rPr>
         <w:t>CodeCommit</w:t>
       </w:r>
-      <w:bookmarkEnd w:id="6"/>
-      <w:r>
-        <w:rPr>
-          <w:rFonts w:asciiTheme="minorHAnsi" w:hAnsiTheme="minorHAnsi" w:cstheme="minorHAnsi"/>
+      <w:r>
+        <w:rPr>
+          <w:rFonts w:ascii="Calibri" w:hAnsi="Calibri" w:cs="Calibri" w:asciiTheme="minorAscii" w:hAnsiTheme="minorAscii" w:cstheme="minorAscii"/>
         </w:rPr>
         <w:t xml:space="preserve">, and </w:t>
       </w:r>
-      <w:bookmarkStart w:name="_Int_IFCo7ldW" w:id="7"/>
-      <w:r>
-        <w:rPr>
-          <w:rFonts w:asciiTheme="minorHAnsi" w:hAnsiTheme="minorHAnsi" w:cstheme="minorHAnsi"/>
+      <w:r>
+        <w:rPr>
+          <w:rFonts w:ascii="Calibri" w:hAnsi="Calibri" w:cs="Calibri" w:asciiTheme="minorAscii" w:hAnsiTheme="minorAscii" w:cstheme="minorAscii"/>
         </w:rPr>
         <w:t>CodePipeline</w:t>
       </w:r>
-      <w:bookmarkEnd w:id="7"/>
-      <w:r>
-        <w:rPr>
-          <w:rFonts w:asciiTheme="minorHAnsi" w:hAnsiTheme="minorHAnsi" w:cstheme="minorHAnsi"/>
-        </w:rPr>
-        <w:t xml:space="preserve"> in accordance with project requirements is essential. Finally, a continuous commitment to enhancing technical skills related to AWS services, cloud computing, and application development will further contribute to the overall success of the project.</w:t>
+      <w:r>
+        <w:rPr>
+          <w:rFonts w:ascii="Calibri" w:hAnsi="Calibri" w:cs="Calibri" w:asciiTheme="minorAscii" w:hAnsiTheme="minorAscii" w:cstheme="minorAscii"/>
+        </w:rPr>
+        <w:t xml:space="preserve"> </w:t>
+      </w:r>
+      <w:r>
+        <w:rPr>
+          <w:rFonts w:ascii="Calibri" w:hAnsi="Calibri" w:cs="Calibri" w:asciiTheme="minorAscii" w:hAnsiTheme="minorAscii" w:cstheme="minorAscii"/>
+        </w:rPr>
+        <w:t>in accordance with</w:t>
+      </w:r>
+      <w:r>
+        <w:rPr>
+          <w:rFonts w:ascii="Calibri" w:hAnsi="Calibri" w:cs="Calibri" w:asciiTheme="minorAscii" w:hAnsiTheme="minorAscii" w:cstheme="minorAscii"/>
+        </w:rPr>
+        <w:t xml:space="preserve"> project requirements is essential. Finally, a continuous commitment to enhancing technical skills related to AWS services, cloud computing, and application development will further contribute to the overall success of the project.</w:t>
       </w:r>
     </w:p>
     <w:p>
@@ -3651,6 +3715,15 @@
         </w:rPr>
       </w:pPr>
     </w:p>
+    <w:p>
+      <w:pPr>
+        <w:pStyle w:val="Normal"/>
+        <w:ind w:left="284"/>
+        <w:rPr>
+          <w:rFonts w:ascii="Calibri" w:hAnsi="Calibri" w:cs="Calibri" w:asciiTheme="minorAscii" w:hAnsiTheme="minorAscii" w:cstheme="minorAscii"/>
+        </w:rPr>
+      </w:pPr>
+    </w:p>
     <w:tbl>
       <w:tblPr>
         <w:tblW w:w="0" w:type="auto"/>
@@ -5797,34 +5870,32 @@
           <w:numId w:val="26"/>
         </w:numPr>
         <w:rPr>
-          <w:rFonts w:asciiTheme="minorHAnsi" w:hAnsiTheme="minorHAnsi" w:cstheme="minorBidi"/>
-        </w:rPr>
-      </w:pPr>
-      <w:r>
-        <w:rPr>
-          <w:rFonts w:asciiTheme="minorHAnsi" w:hAnsiTheme="minorHAnsi" w:cstheme="minorBidi"/>
+          <w:rFonts w:ascii="Calibri" w:hAnsi="Calibri" w:cs="Arial" w:asciiTheme="minorAscii" w:hAnsiTheme="minorAscii" w:cstheme="minorBidi"/>
+        </w:rPr>
+      </w:pPr>
+      <w:r>
+        <w:rPr>
+          <w:rFonts w:ascii="Calibri" w:hAnsi="Calibri" w:cs="Arial" w:asciiTheme="minorAscii" w:hAnsiTheme="minorAscii" w:cstheme="minorBidi"/>
         </w:rPr>
         <w:t xml:space="preserve">[8] AWS Pricing Calculator, </w:t>
       </w:r>
-      <w:bookmarkStart w:name="_Int_6InzDHM2" w:id="15"/>
-      <w:r>
-        <w:rPr>
-          <w:rFonts w:asciiTheme="minorHAnsi" w:hAnsiTheme="minorHAnsi" w:cstheme="minorBidi"/>
+      <w:r>
+        <w:rPr>
+          <w:rFonts w:ascii="Calibri" w:hAnsi="Calibri" w:cs="Arial" w:asciiTheme="minorAscii" w:hAnsiTheme="minorAscii" w:cstheme="minorBidi"/>
         </w:rPr>
         <w:t>calculator.aws</w:t>
       </w:r>
-      <w:bookmarkEnd w:id="15"/>
-      <w:r>
-        <w:rPr>
-          <w:rFonts w:asciiTheme="minorHAnsi" w:hAnsiTheme="minorHAnsi" w:cstheme="minorBidi"/>
+      <w:r>
+        <w:rPr>
+          <w:rFonts w:ascii="Calibri" w:hAnsi="Calibri" w:cs="Arial" w:asciiTheme="minorAscii" w:hAnsiTheme="minorAscii" w:cstheme="minorBidi"/>
         </w:rPr>
         <w:t xml:space="preserve">, Feb. 07, 2024. [Online]. Available: </w:t>
       </w:r>
-      <w:hyperlink w:anchor="/" r:id="rId19">
+      <w:hyperlink w:anchor="/" r:id="R4790ea9f661248a1">
         <w:r>
           <w:rPr>
             <w:rStyle w:val="Hyperlink"/>
-            <w:rFonts w:asciiTheme="minorHAnsi" w:hAnsiTheme="minorHAnsi" w:cstheme="minorBidi"/>
+            <w:rFonts w:ascii="Calibri" w:hAnsi="Calibri" w:cs="Arial" w:asciiTheme="minorAscii" w:hAnsiTheme="minorAscii" w:cstheme="minorBidi"/>
           </w:rPr>
           <w:t>https://calculator.aws/#/</w:t>
         </w:r>
@@ -5970,6 +6041,7 @@
           <w:tcPr>
             <w:cnfStyle w:val="001000000000" w:firstRow="0" w:lastRow="0" w:firstColumn="1" w:lastColumn="0" w:oddVBand="0" w:evenVBand="0" w:oddHBand="0" w:evenHBand="0" w:firstRowFirstColumn="0" w:firstRowLastColumn="0" w:lastRowFirstColumn="0" w:lastRowLastColumn="0"/>
             <w:tcW w:w="0" w:type="auto"/>
+            <w:tcMar/>
             <w:hideMark/>
           </w:tcPr>
           <w:p>
@@ -5997,6 +6069,7 @@
           <w:tcPr>
             <w:cnfStyle w:val="001000000000" w:firstRow="0" w:lastRow="0" w:firstColumn="1" w:lastColumn="0" w:oddVBand="0" w:evenVBand="0" w:oddHBand="0" w:evenHBand="0" w:firstRowFirstColumn="0" w:firstRowLastColumn="0" w:lastRowFirstColumn="0" w:lastRowLastColumn="0"/>
             <w:tcW w:w="0" w:type="auto"/>
+            <w:tcMar/>
             <w:hideMark/>
           </w:tcPr>
           <w:p>
@@ -6023,6 +6096,7 @@
           <w:tcPr>
             <w:cnfStyle w:val="001000000000" w:firstRow="0" w:lastRow="0" w:firstColumn="1" w:lastColumn="0" w:oddVBand="0" w:evenVBand="0" w:oddHBand="0" w:evenHBand="0" w:firstRowFirstColumn="0" w:firstRowLastColumn="0" w:lastRowFirstColumn="0" w:lastRowLastColumn="0"/>
             <w:tcW w:w="0" w:type="auto"/>
+            <w:tcMar/>
             <w:hideMark/>
           </w:tcPr>
           <w:p>
@@ -6050,6 +6124,7 @@
           <w:tcPr>
             <w:cnfStyle w:val="001000000000" w:firstRow="0" w:lastRow="0" w:firstColumn="1" w:lastColumn="0" w:oddVBand="0" w:evenVBand="0" w:oddHBand="0" w:evenHBand="0" w:firstRowFirstColumn="0" w:firstRowLastColumn="0" w:lastRowFirstColumn="0" w:lastRowLastColumn="0"/>
             <w:tcW w:w="0" w:type="auto"/>
+            <w:tcMar/>
             <w:hideMark/>
           </w:tcPr>
           <w:p>
@@ -6076,6 +6151,7 @@
           <w:tcPr>
             <w:cnfStyle w:val="001000000000" w:firstRow="0" w:lastRow="0" w:firstColumn="1" w:lastColumn="0" w:oddVBand="0" w:evenVBand="0" w:oddHBand="0" w:evenHBand="0" w:firstRowFirstColumn="0" w:firstRowLastColumn="0" w:lastRowFirstColumn="0" w:lastRowLastColumn="0"/>
             <w:tcW w:w="0" w:type="auto"/>
+            <w:tcMar/>
             <w:hideMark/>
           </w:tcPr>
           <w:p>
@@ -6103,6 +6179,7 @@
           <w:tcPr>
             <w:cnfStyle w:val="001000000000" w:firstRow="0" w:lastRow="0" w:firstColumn="1" w:lastColumn="0" w:oddVBand="0" w:evenVBand="0" w:oddHBand="0" w:evenHBand="0" w:firstRowFirstColumn="0" w:firstRowLastColumn="0" w:lastRowFirstColumn="0" w:lastRowLastColumn="0"/>
             <w:tcW w:w="0" w:type="auto"/>
+            <w:tcMar/>
             <w:hideMark/>
           </w:tcPr>
           <w:p>
@@ -6129,6 +6206,7 @@
           <w:tcPr>
             <w:cnfStyle w:val="001000000000" w:firstRow="0" w:lastRow="0" w:firstColumn="1" w:lastColumn="0" w:oddVBand="0" w:evenVBand="0" w:oddHBand="0" w:evenHBand="0" w:firstRowFirstColumn="0" w:firstRowLastColumn="0" w:lastRowFirstColumn="0" w:lastRowLastColumn="0"/>
             <w:tcW w:w="0" w:type="auto"/>
+            <w:tcMar/>
             <w:hideMark/>
           </w:tcPr>
           <w:p>
@@ -6156,6 +6234,7 @@
           <w:tcPr>
             <w:cnfStyle w:val="001000000000" w:firstRow="0" w:lastRow="0" w:firstColumn="1" w:lastColumn="0" w:oddVBand="0" w:evenVBand="0" w:oddHBand="0" w:evenHBand="0" w:firstRowFirstColumn="0" w:firstRowLastColumn="0" w:lastRowFirstColumn="0" w:lastRowLastColumn="0"/>
             <w:tcW w:w="0" w:type="auto"/>
+            <w:tcMar/>
             <w:hideMark/>
           </w:tcPr>
           <w:p>
@@ -6182,31 +6261,30 @@
           <w:tcPr>
             <w:cnfStyle w:val="001000000000" w:firstRow="0" w:lastRow="0" w:firstColumn="1" w:lastColumn="0" w:oddVBand="0" w:evenVBand="0" w:oddHBand="0" w:evenHBand="0" w:firstRowFirstColumn="0" w:firstRowLastColumn="0" w:lastRowFirstColumn="0" w:lastRowLastColumn="0"/>
             <w:tcW w:w="0" w:type="auto"/>
+            <w:tcMar/>
             <w:hideMark/>
           </w:tcPr>
           <w:p>
             <w:pPr>
               <w:rPr>
-                <w:rFonts w:asciiTheme="minorHAnsi" w:hAnsiTheme="minorHAnsi" w:cstheme="minorHAnsi"/>
+                <w:rFonts w:ascii="Calibri" w:hAnsi="Calibri" w:cs="Calibri" w:asciiTheme="minorAscii" w:hAnsiTheme="minorAscii" w:cstheme="minorAscii"/>
               </w:rPr>
             </w:pPr>
             <w:r>
               <w:rPr>
-                <w:rFonts w:asciiTheme="minorHAnsi" w:hAnsiTheme="minorHAnsi" w:cstheme="minorHAnsi"/>
+                <w:rFonts w:ascii="Calibri" w:hAnsi="Calibri" w:cs="Calibri" w:asciiTheme="minorAscii" w:hAnsiTheme="minorAscii" w:cstheme="minorAscii"/>
               </w:rPr>
               <w:t xml:space="preserve">Fuh Station - </w:t>
             </w:r>
-            <w:bookmarkStart w:name="_Int_yw63eicX" w:id="17"/>
-            <w:r>
-              <w:rPr>
-                <w:rFonts w:asciiTheme="minorHAnsi" w:hAnsiTheme="minorHAnsi" w:cstheme="minorHAnsi"/>
+            <w:r>
+              <w:rPr>
+                <w:rFonts w:ascii="Calibri" w:hAnsi="Calibri" w:cs="Calibri" w:asciiTheme="minorAscii" w:hAnsiTheme="minorAscii" w:cstheme="minorAscii"/>
               </w:rPr>
               <w:t>Idylwyld</w:t>
             </w:r>
-            <w:bookmarkEnd w:id="17"/>
-            <w:r>
-              <w:rPr>
-                <w:rFonts w:asciiTheme="minorHAnsi" w:hAnsiTheme="minorHAnsi" w:cstheme="minorHAnsi"/>
+            <w:r>
+              <w:rPr>
+                <w:rFonts w:ascii="Calibri" w:hAnsi="Calibri" w:cs="Calibri" w:asciiTheme="minorAscii" w:hAnsiTheme="minorAscii" w:cstheme="minorAscii"/>
               </w:rPr>
               <w:t xml:space="preserve"> Dr N</w:t>
             </w:r>
@@ -6223,6 +6301,7 @@
           <w:tcPr>
             <w:cnfStyle w:val="001000000000" w:firstRow="0" w:lastRow="0" w:firstColumn="1" w:lastColumn="0" w:oddVBand="0" w:evenVBand="0" w:oddHBand="0" w:evenHBand="0" w:firstRowFirstColumn="0" w:firstRowLastColumn="0" w:lastRowFirstColumn="0" w:lastRowLastColumn="0"/>
             <w:tcW w:w="0" w:type="auto"/>
+            <w:tcMar/>
             <w:hideMark/>
           </w:tcPr>
           <w:p>
@@ -6249,6 +6328,7 @@
           <w:tcPr>
             <w:cnfStyle w:val="001000000000" w:firstRow="0" w:lastRow="0" w:firstColumn="1" w:lastColumn="0" w:oddVBand="0" w:evenVBand="0" w:oddHBand="0" w:evenHBand="0" w:firstRowFirstColumn="0" w:firstRowLastColumn="0" w:lastRowFirstColumn="0" w:lastRowLastColumn="0"/>
             <w:tcW w:w="0" w:type="auto"/>
+            <w:tcMar/>
             <w:hideMark/>
           </w:tcPr>
           <w:p>
@@ -6675,7 +6755,7 @@
 </file>
 
 <file path=word/header.xml><?xml version="1.0" encoding="utf-8"?>
-<w:hdr xmlns:w14="http://schemas.microsoft.com/office/word/2010/wordml" xmlns:w="http://schemas.openxmlformats.org/wordprocessingml/2006/main">
+<w:hdr xmlns:wp14="http://schemas.microsoft.com/office/word/2010/wordprocessingDrawing" xmlns:w14="http://schemas.microsoft.com/office/word/2010/wordml" xmlns:w="http://schemas.openxmlformats.org/wordprocessingml/2006/main" xmlns:mc="http://schemas.openxmlformats.org/markup-compatibility/2006" mc:Ignorable="wp14">
   <w:tbl>
     <w:tblPr>
       <w:tblStyle w:val="TableNormal"/>
@@ -6689,7 +6769,7 @@
       <w:gridCol w:w="3305"/>
       <w:gridCol w:w="3305"/>
     </w:tblGrid>
-    <w:tr>
+    <w:tr xmlns:wp14="http://schemas.microsoft.com/office/word/2010/wordml" wp14:textId="77777777">
       <w:trPr>
         <w:trHeight w:val="300"/>
       </w:trPr>
@@ -6748,24 +6828,9 @@
 <file path=word/intelligence2.xml><?xml version="1.0" encoding="utf-8"?>
 <int2:intelligence xmlns:int2="http://schemas.microsoft.com/office/intelligence/2020/intelligence" xmlns:oel="http://schemas.microsoft.com/office/2019/extlst">
   <int2:observations>
-    <int2:bookmark int2:bookmarkName="_Int_BkOPmz1l" int2:invalidationBookmarkName="" int2:hashCode="0Lq3JahDYMJbNn" int2:id="5ZOlpyz4">
-      <int2:state int2:value="Rejected" int2:type="AugLoop_Text_Critique"/>
-    </int2:bookmark>
-    <int2:bookmark int2:bookmarkName="_Int_6InzDHM2" int2:invalidationBookmarkName="" int2:hashCode="3JCExWBWPjGSwI" int2:id="RC9U0EHu">
-      <int2:state int2:value="Rejected" int2:type="AugLoop_Text_Critique"/>
-    </int2:bookmark>
-    <int2:bookmark int2:bookmarkName="_Int_yw63eicX" int2:invalidationBookmarkName="" int2:hashCode="D779G3IqHSU9Z5" int2:id="ag57ZtD5">
-      <int2:state int2:value="Rejected" int2:type="AugLoop_Text_Critique"/>
-    </int2:bookmark>
-    <int2:bookmark int2:bookmarkName="_Int_IFCo7ldW" int2:invalidationBookmarkName="" int2:hashCode="x7+4uYoMYSpIeE" int2:id="dBgsBmGe">
-      <int2:state int2:value="Rejected" int2:type="AugLoop_Text_Critique"/>
-    </int2:bookmark>
-    <int2:bookmark int2:bookmarkName="_Int_VuUeA6d1" int2:invalidationBookmarkName="" int2:hashCode="p3q+dqiVhBt96q" int2:id="pS8IGoMx">
-      <int2:state int2:value="Rejected" int2:type="AugLoop_Text_Critique"/>
-    </int2:bookmark>
-    <int2:bookmark int2:bookmarkName="_Int_FucwQfnL" int2:invalidationBookmarkName="" int2:hashCode="zfr1HaYaB2xvP8" int2:id="z1BNQlQV">
-      <int2:state int2:value="Rejected" int2:type="AugLoop_Text_Critique"/>
-    </int2:bookmark>
+    <int2:textHash int2:hashCode="8ZhIWprMYxEIQb" int2:id="eRX2PZEc">
+      <int2:state int2:type="AugLoop_Text_Critique" int2:value="Rejected"/>
+    </int2:textHash>
   </int2:observations>
   <int2:intelligenceSettings/>
   <int2:onDemandWorkflows/>
@@ -9556,7 +9621,7 @@
 </file>
 
 <file path=word/styles.xml><?xml version="1.0" encoding="utf-8"?>
-<w:styles xmlns:mc="http://schemas.openxmlformats.org/markup-compatibility/2006" xmlns:r="http://schemas.openxmlformats.org/officeDocument/2006/relationships" xmlns:w="http://schemas.openxmlformats.org/wordprocessingml/2006/main" xmlns:w14="http://schemas.microsoft.com/office/word/2010/wordml" xmlns:w15="http://schemas.microsoft.com/office/word/2012/wordml" xmlns:w16cex="http://schemas.microsoft.com/office/word/2018/wordml/cex" xmlns:w16cid="http://schemas.microsoft.com/office/word/2016/wordml/cid" xmlns:w16="http://schemas.microsoft.com/office/word/2018/wordml" xmlns:w16du="http://schemas.microsoft.com/office/word/2023/wordml/word16du" xmlns:w16sdtdh="http://schemas.microsoft.com/office/word/2020/wordml/sdtdatahash" xmlns:w16se="http://schemas.microsoft.com/office/word/2015/wordml/symex" mc:Ignorable="w14 w15 w16se w16cid w16 w16cex w16sdtdh w16du">
+<w:styles xmlns:wp14="http://schemas.microsoft.com/office/word/2010/wordprocessingDrawing" xmlns:mc="http://schemas.openxmlformats.org/markup-compatibility/2006" xmlns:r="http://schemas.openxmlformats.org/officeDocument/2006/relationships" xmlns:w="http://schemas.openxmlformats.org/wordprocessingml/2006/main" xmlns:w14="http://schemas.microsoft.com/office/word/2010/wordml" xmlns:w15="http://schemas.microsoft.com/office/word/2012/wordml" xmlns:w16cex="http://schemas.microsoft.com/office/word/2018/wordml/cex" xmlns:w16cid="http://schemas.microsoft.com/office/word/2016/wordml/cid" xmlns:w16="http://schemas.microsoft.com/office/word/2018/wordml" xmlns:w16du="http://schemas.microsoft.com/office/word/2023/wordml/word16du" xmlns:w16sdtdh="http://schemas.microsoft.com/office/word/2020/wordml/sdtdatahash" xmlns:w16se="http://schemas.microsoft.com/office/word/2015/wordml/symex" mc:Ignorable="w14 w15 w16se w16cid w16 w16cex w16sdtdh w16du wp14">
   <w:docDefaults>
     <w:rPrDefault>
       <w:rPr>
@@ -10476,7 +10541,7 @@
 </file>
 
 <file path=word/glossary/document.xml><?xml version="1.0" encoding="utf-8"?>
-<w:glossaryDocument xmlns:w14="http://schemas.microsoft.com/office/word/2010/wordml" xmlns:w="http://schemas.openxmlformats.org/wordprocessingml/2006/main">
+<w:glossaryDocument xmlns:wp14="http://schemas.microsoft.com/office/word/2010/wordprocessingDrawing" xmlns:w14="http://schemas.microsoft.com/office/word/2010/wordml" xmlns:w="http://schemas.openxmlformats.org/wordprocessingml/2006/main" xmlns:mc="http://schemas.openxmlformats.org/markup-compatibility/2006" mc:Ignorable="wp14">
   <w:docParts>
     <w:docPart>
       <w:docPartPr>
@@ -10494,12 +10559,11 @@
         <w:guid w:val="{76b86804-6e2d-4d24-a27f-8a4e6130d235}"/>
       </w:docPartPr>
       <w:docPartBody>
-        <w:p>
+        <w:p xmlns:wp14="http://schemas.microsoft.com/office/word/2010/wordml" wp14:textId="77777777">
           <w:r>
             <w:rPr>
               <w:rStyle w:val="PlaceholderText"/>
             </w:rPr>
-            <w:t/>
           </w:r>
         </w:p>
       </w:docPartBody>

</xml_diff>